<commit_message>
B: update new result; update; done
</commit_message>
<xml_diff>
--- a/08_Tables/Table 1.docx
+++ b/08_Tables/Table 1.docx
@@ -360,16 +360,15 @@
           </w:tcPr>
           <w:p>
             <w:pPr>
-              <w:spacing w:after="0" w:line="240" w:lineRule="auto"/>
-              <w:jc w:val="right"/>
-              <w:rPr>
-                <w:rFonts w:ascii="Calibri" w:eastAsia="Times New Roman" w:hAnsi="Calibri" w:cs="Calibri"/>
-                <w:color w:val="000000"/>
-              </w:rPr>
-            </w:pPr>
-            <w:r>
-              <w:rPr>
-                <w:rFonts w:ascii="Calibri" w:eastAsia="Times New Roman" w:hAnsi="Calibri" w:cs="Calibri"/>
+              <w:jc w:val="right"/>
+              <w:rPr>
+                <w:rFonts w:ascii="Calibri" w:hAnsi="Calibri" w:cs="Calibri"/>
+                <w:color w:val="000000"/>
+              </w:rPr>
+            </w:pPr>
+            <w:r>
+              <w:rPr>
+                <w:rFonts w:ascii="Calibri" w:hAnsi="Calibri" w:cs="Calibri"/>
                 <w:color w:val="000000"/>
               </w:rPr>
               <w:t>3115</w:t>
@@ -392,16 +391,15 @@
           </w:tcPr>
           <w:p>
             <w:pPr>
-              <w:spacing w:after="0" w:line="240" w:lineRule="auto"/>
-              <w:jc w:val="right"/>
-              <w:rPr>
-                <w:rFonts w:ascii="Calibri" w:eastAsia="Times New Roman" w:hAnsi="Calibri" w:cs="Calibri"/>
-                <w:color w:val="000000"/>
-              </w:rPr>
-            </w:pPr>
-            <w:r>
-              <w:rPr>
-                <w:rFonts w:ascii="Calibri" w:eastAsia="Times New Roman" w:hAnsi="Calibri" w:cs="Calibri"/>
+              <w:jc w:val="right"/>
+              <w:rPr>
+                <w:rFonts w:ascii="Calibri" w:hAnsi="Calibri" w:cs="Calibri"/>
+                <w:color w:val="000000"/>
+              </w:rPr>
+            </w:pPr>
+            <w:r>
+              <w:rPr>
+                <w:rFonts w:ascii="Calibri" w:hAnsi="Calibri" w:cs="Calibri"/>
                 <w:color w:val="000000"/>
               </w:rPr>
               <w:t>86.46%</w:t>
@@ -424,19 +422,18 @@
           </w:tcPr>
           <w:p>
             <w:pPr>
-              <w:spacing w:after="0" w:line="240" w:lineRule="auto"/>
-              <w:jc w:val="right"/>
-              <w:rPr>
-                <w:rFonts w:ascii="Calibri" w:eastAsia="Times New Roman" w:hAnsi="Calibri" w:cs="Calibri"/>
-                <w:color w:val="000000"/>
-              </w:rPr>
-            </w:pPr>
-            <w:r>
-              <w:rPr>
-                <w:rFonts w:ascii="Calibri" w:eastAsia="Times New Roman" w:hAnsi="Calibri" w:cs="Calibri"/>
-                <w:color w:val="000000"/>
-              </w:rPr>
-              <w:t>5.152</w:t>
+              <w:jc w:val="right"/>
+              <w:rPr>
+                <w:rFonts w:ascii="Calibri" w:hAnsi="Calibri" w:cs="Calibri"/>
+                <w:color w:val="000000"/>
+              </w:rPr>
+            </w:pPr>
+            <w:r>
+              <w:rPr>
+                <w:rFonts w:ascii="Calibri" w:hAnsi="Calibri" w:cs="Calibri"/>
+                <w:color w:val="000000"/>
+              </w:rPr>
+              <w:t>5.151</w:t>
             </w:r>
           </w:p>
         </w:tc>
@@ -456,19 +453,18 @@
           </w:tcPr>
           <w:p>
             <w:pPr>
-              <w:spacing w:after="0" w:line="240" w:lineRule="auto"/>
-              <w:jc w:val="right"/>
-              <w:rPr>
-                <w:rFonts w:ascii="Calibri" w:eastAsia="Times New Roman" w:hAnsi="Calibri" w:cs="Calibri"/>
-                <w:color w:val="000000"/>
-              </w:rPr>
-            </w:pPr>
-            <w:r>
-              <w:rPr>
-                <w:rFonts w:ascii="Calibri" w:eastAsia="Times New Roman" w:hAnsi="Calibri" w:cs="Calibri"/>
-                <w:color w:val="000000"/>
-              </w:rPr>
-              <w:t>3.478</w:t>
+              <w:jc w:val="right"/>
+              <w:rPr>
+                <w:rFonts w:ascii="Calibri" w:hAnsi="Calibri" w:cs="Calibri"/>
+                <w:color w:val="000000"/>
+              </w:rPr>
+            </w:pPr>
+            <w:r>
+              <w:rPr>
+                <w:rFonts w:ascii="Calibri" w:hAnsi="Calibri" w:cs="Calibri"/>
+                <w:color w:val="000000"/>
+              </w:rPr>
+              <w:t>3.476</w:t>
             </w:r>
           </w:p>
         </w:tc>
@@ -488,16 +484,15 @@
           </w:tcPr>
           <w:p>
             <w:pPr>
-              <w:spacing w:after="0" w:line="240" w:lineRule="auto"/>
-              <w:jc w:val="right"/>
-              <w:rPr>
-                <w:rFonts w:ascii="Calibri" w:eastAsia="Times New Roman" w:hAnsi="Calibri" w:cs="Calibri"/>
-                <w:color w:val="000000"/>
-              </w:rPr>
-            </w:pPr>
-            <w:r>
-              <w:rPr>
-                <w:rFonts w:ascii="Calibri" w:eastAsia="Times New Roman" w:hAnsi="Calibri" w:cs="Calibri"/>
+              <w:jc w:val="right"/>
+              <w:rPr>
+                <w:rFonts w:ascii="Calibri" w:hAnsi="Calibri" w:cs="Calibri"/>
+                <w:color w:val="000000"/>
+              </w:rPr>
+            </w:pPr>
+            <w:r>
+              <w:rPr>
+                <w:rFonts w:ascii="Calibri" w:hAnsi="Calibri" w:cs="Calibri"/>
                 <w:color w:val="000000"/>
               </w:rPr>
               <w:t>0.930</w:t>
@@ -520,19 +515,18 @@
           </w:tcPr>
           <w:p>
             <w:pPr>
-              <w:spacing w:after="0" w:line="240" w:lineRule="auto"/>
-              <w:jc w:val="right"/>
-              <w:rPr>
-                <w:rFonts w:ascii="Calibri" w:eastAsia="Times New Roman" w:hAnsi="Calibri" w:cs="Calibri"/>
-                <w:color w:val="000000"/>
-              </w:rPr>
-            </w:pPr>
-            <w:r>
-              <w:rPr>
-                <w:rFonts w:ascii="Calibri" w:eastAsia="Times New Roman" w:hAnsi="Calibri" w:cs="Calibri"/>
-                <w:color w:val="000000"/>
-              </w:rPr>
-              <w:t>0.842</w:t>
+              <w:jc w:val="right"/>
+              <w:rPr>
+                <w:rFonts w:ascii="Calibri" w:hAnsi="Calibri" w:cs="Calibri"/>
+                <w:color w:val="000000"/>
+              </w:rPr>
+            </w:pPr>
+            <w:r>
+              <w:rPr>
+                <w:rFonts w:ascii="Calibri" w:hAnsi="Calibri" w:cs="Calibri"/>
+                <w:color w:val="000000"/>
+              </w:rPr>
+              <w:t>0.843</w:t>
             </w:r>
           </w:p>
         </w:tc>
@@ -552,19 +546,18 @@
           </w:tcPr>
           <w:p>
             <w:pPr>
-              <w:spacing w:after="0" w:line="240" w:lineRule="auto"/>
-              <w:jc w:val="right"/>
-              <w:rPr>
-                <w:rFonts w:ascii="Calibri" w:eastAsia="Times New Roman" w:hAnsi="Calibri" w:cs="Calibri"/>
-                <w:color w:val="000000"/>
-              </w:rPr>
-            </w:pPr>
-            <w:r>
-              <w:rPr>
-                <w:rFonts w:ascii="Calibri" w:eastAsia="Times New Roman" w:hAnsi="Calibri" w:cs="Calibri"/>
-                <w:color w:val="000000"/>
-              </w:rPr>
-              <w:t>3.626</w:t>
+              <w:jc w:val="right"/>
+              <w:rPr>
+                <w:rFonts w:ascii="Calibri" w:hAnsi="Calibri" w:cs="Calibri"/>
+                <w:color w:val="000000"/>
+              </w:rPr>
+            </w:pPr>
+            <w:r>
+              <w:rPr>
+                <w:rFonts w:ascii="Calibri" w:hAnsi="Calibri" w:cs="Calibri"/>
+                <w:color w:val="000000"/>
+              </w:rPr>
+              <w:t>3.623</w:t>
             </w:r>
           </w:p>
         </w:tc>
@@ -621,16 +614,15 @@
           </w:tcPr>
           <w:p>
             <w:pPr>
-              <w:spacing w:after="0" w:line="240" w:lineRule="auto"/>
-              <w:jc w:val="right"/>
-              <w:rPr>
-                <w:rFonts w:ascii="Calibri" w:eastAsia="Times New Roman" w:hAnsi="Calibri" w:cs="Calibri"/>
-                <w:color w:val="000000"/>
-              </w:rPr>
-            </w:pPr>
-            <w:r>
-              <w:rPr>
-                <w:rFonts w:ascii="Calibri" w:eastAsia="Times New Roman" w:hAnsi="Calibri" w:cs="Calibri"/>
+              <w:jc w:val="right"/>
+              <w:rPr>
+                <w:rFonts w:ascii="Calibri" w:hAnsi="Calibri" w:cs="Calibri"/>
+                <w:color w:val="000000"/>
+              </w:rPr>
+            </w:pPr>
+            <w:r>
+              <w:rPr>
+                <w:rFonts w:ascii="Calibri" w:hAnsi="Calibri" w:cs="Calibri"/>
                 <w:color w:val="000000"/>
               </w:rPr>
               <w:t>3315</w:t>
@@ -653,16 +645,15 @@
           </w:tcPr>
           <w:p>
             <w:pPr>
-              <w:spacing w:after="0" w:line="240" w:lineRule="auto"/>
-              <w:jc w:val="right"/>
-              <w:rPr>
-                <w:rFonts w:ascii="Calibri" w:eastAsia="Times New Roman" w:hAnsi="Calibri" w:cs="Calibri"/>
-                <w:color w:val="000000"/>
-              </w:rPr>
-            </w:pPr>
-            <w:r>
-              <w:rPr>
-                <w:rFonts w:ascii="Calibri" w:eastAsia="Times New Roman" w:hAnsi="Calibri" w:cs="Calibri"/>
+              <w:jc w:val="right"/>
+              <w:rPr>
+                <w:rFonts w:ascii="Calibri" w:hAnsi="Calibri" w:cs="Calibri"/>
+                <w:color w:val="000000"/>
+              </w:rPr>
+            </w:pPr>
+            <w:r>
+              <w:rPr>
+                <w:rFonts w:ascii="Calibri" w:hAnsi="Calibri" w:cs="Calibri"/>
                 <w:color w:val="000000"/>
               </w:rPr>
               <w:t>81.64%</w:t>
@@ -685,16 +676,15 @@
           </w:tcPr>
           <w:p>
             <w:pPr>
-              <w:spacing w:after="0" w:line="240" w:lineRule="auto"/>
-              <w:jc w:val="right"/>
-              <w:rPr>
-                <w:rFonts w:ascii="Calibri" w:eastAsia="Times New Roman" w:hAnsi="Calibri" w:cs="Calibri"/>
-                <w:color w:val="000000"/>
-              </w:rPr>
-            </w:pPr>
-            <w:r>
-              <w:rPr>
-                <w:rFonts w:ascii="Calibri" w:eastAsia="Times New Roman" w:hAnsi="Calibri" w:cs="Calibri"/>
+              <w:jc w:val="right"/>
+              <w:rPr>
+                <w:rFonts w:ascii="Calibri" w:hAnsi="Calibri" w:cs="Calibri"/>
+                <w:color w:val="000000"/>
+              </w:rPr>
+            </w:pPr>
+            <w:r>
+              <w:rPr>
+                <w:rFonts w:ascii="Calibri" w:hAnsi="Calibri" w:cs="Calibri"/>
                 <w:color w:val="000000"/>
               </w:rPr>
               <w:t>6.126</w:t>
@@ -717,16 +707,15 @@
           </w:tcPr>
           <w:p>
             <w:pPr>
-              <w:spacing w:after="0" w:line="240" w:lineRule="auto"/>
-              <w:jc w:val="right"/>
-              <w:rPr>
-                <w:rFonts w:ascii="Calibri" w:eastAsia="Times New Roman" w:hAnsi="Calibri" w:cs="Calibri"/>
-                <w:color w:val="000000"/>
-              </w:rPr>
-            </w:pPr>
-            <w:r>
-              <w:rPr>
-                <w:rFonts w:ascii="Calibri" w:eastAsia="Times New Roman" w:hAnsi="Calibri" w:cs="Calibri"/>
+              <w:jc w:val="right"/>
+              <w:rPr>
+                <w:rFonts w:ascii="Calibri" w:hAnsi="Calibri" w:cs="Calibri"/>
+                <w:color w:val="000000"/>
+              </w:rPr>
+            </w:pPr>
+            <w:r>
+              <w:rPr>
+                <w:rFonts w:ascii="Calibri" w:hAnsi="Calibri" w:cs="Calibri"/>
                 <w:color w:val="000000"/>
               </w:rPr>
               <w:t>3.617</w:t>
@@ -749,16 +738,15 @@
           </w:tcPr>
           <w:p>
             <w:pPr>
-              <w:spacing w:after="0" w:line="240" w:lineRule="auto"/>
-              <w:jc w:val="right"/>
-              <w:rPr>
-                <w:rFonts w:ascii="Calibri" w:eastAsia="Times New Roman" w:hAnsi="Calibri" w:cs="Calibri"/>
-                <w:color w:val="000000"/>
-              </w:rPr>
-            </w:pPr>
-            <w:r>
-              <w:rPr>
-                <w:rFonts w:ascii="Calibri" w:eastAsia="Times New Roman" w:hAnsi="Calibri" w:cs="Calibri"/>
+              <w:jc w:val="right"/>
+              <w:rPr>
+                <w:rFonts w:ascii="Calibri" w:hAnsi="Calibri" w:cs="Calibri"/>
+                <w:color w:val="000000"/>
+              </w:rPr>
+            </w:pPr>
+            <w:r>
+              <w:rPr>
+                <w:rFonts w:ascii="Calibri" w:hAnsi="Calibri" w:cs="Calibri"/>
                 <w:color w:val="000000"/>
               </w:rPr>
               <w:t>0.904</w:t>
@@ -781,16 +769,15 @@
           </w:tcPr>
           <w:p>
             <w:pPr>
-              <w:spacing w:after="0" w:line="240" w:lineRule="auto"/>
-              <w:jc w:val="right"/>
-              <w:rPr>
-                <w:rFonts w:ascii="Calibri" w:eastAsia="Times New Roman" w:hAnsi="Calibri" w:cs="Calibri"/>
-                <w:color w:val="000000"/>
-              </w:rPr>
-            </w:pPr>
-            <w:r>
-              <w:rPr>
-                <w:rFonts w:ascii="Calibri" w:eastAsia="Times New Roman" w:hAnsi="Calibri" w:cs="Calibri"/>
+              <w:jc w:val="right"/>
+              <w:rPr>
+                <w:rFonts w:ascii="Calibri" w:hAnsi="Calibri" w:cs="Calibri"/>
+                <w:color w:val="000000"/>
+              </w:rPr>
+            </w:pPr>
+            <w:r>
+              <w:rPr>
+                <w:rFonts w:ascii="Calibri" w:hAnsi="Calibri" w:cs="Calibri"/>
                 <w:color w:val="000000"/>
               </w:rPr>
               <w:t>0.794</w:t>
@@ -813,16 +800,15 @@
           </w:tcPr>
           <w:p>
             <w:pPr>
-              <w:spacing w:after="0" w:line="240" w:lineRule="auto"/>
-              <w:jc w:val="right"/>
-              <w:rPr>
-                <w:rFonts w:ascii="Calibri" w:eastAsia="Times New Roman" w:hAnsi="Calibri" w:cs="Calibri"/>
-                <w:color w:val="000000"/>
-              </w:rPr>
-            </w:pPr>
-            <w:r>
-              <w:rPr>
-                <w:rFonts w:ascii="Calibri" w:eastAsia="Times New Roman" w:hAnsi="Calibri" w:cs="Calibri"/>
+              <w:jc w:val="right"/>
+              <w:rPr>
+                <w:rFonts w:ascii="Calibri" w:hAnsi="Calibri" w:cs="Calibri"/>
+                <w:color w:val="000000"/>
+              </w:rPr>
+            </w:pPr>
+            <w:r>
+              <w:rPr>
+                <w:rFonts w:ascii="Calibri" w:hAnsi="Calibri" w:cs="Calibri"/>
                 <w:color w:val="000000"/>
               </w:rPr>
               <w:t>4.508</w:t>
@@ -882,16 +868,15 @@
           </w:tcPr>
           <w:p>
             <w:pPr>
-              <w:spacing w:after="0" w:line="240" w:lineRule="auto"/>
-              <w:jc w:val="right"/>
-              <w:rPr>
-                <w:rFonts w:ascii="Calibri" w:eastAsia="Times New Roman" w:hAnsi="Calibri" w:cs="Calibri"/>
-                <w:color w:val="000000"/>
-              </w:rPr>
-            </w:pPr>
-            <w:r>
-              <w:rPr>
-                <w:rFonts w:ascii="Calibri" w:eastAsia="Times New Roman" w:hAnsi="Calibri" w:cs="Calibri"/>
+              <w:jc w:val="right"/>
+              <w:rPr>
+                <w:rFonts w:ascii="Calibri" w:hAnsi="Calibri" w:cs="Calibri"/>
+                <w:color w:val="000000"/>
+              </w:rPr>
+            </w:pPr>
+            <w:r>
+              <w:rPr>
+                <w:rFonts w:ascii="Calibri" w:hAnsi="Calibri" w:cs="Calibri"/>
                 <w:color w:val="000000"/>
               </w:rPr>
               <w:t>2936</w:t>
@@ -914,19 +899,18 @@
           </w:tcPr>
           <w:p>
             <w:pPr>
-              <w:spacing w:after="0" w:line="240" w:lineRule="auto"/>
-              <w:jc w:val="right"/>
-              <w:rPr>
-                <w:rFonts w:ascii="Calibri" w:eastAsia="Times New Roman" w:hAnsi="Calibri" w:cs="Calibri"/>
-                <w:color w:val="000000"/>
-              </w:rPr>
-            </w:pPr>
-            <w:r>
-              <w:rPr>
-                <w:rFonts w:ascii="Calibri" w:eastAsia="Times New Roman" w:hAnsi="Calibri" w:cs="Calibri"/>
-                <w:color w:val="000000"/>
-              </w:rPr>
-              <w:t>85.15%</w:t>
+              <w:jc w:val="right"/>
+              <w:rPr>
+                <w:rFonts w:ascii="Calibri" w:hAnsi="Calibri" w:cs="Calibri"/>
+                <w:color w:val="000000"/>
+              </w:rPr>
+            </w:pPr>
+            <w:r>
+              <w:rPr>
+                <w:rFonts w:ascii="Calibri" w:hAnsi="Calibri" w:cs="Calibri"/>
+                <w:color w:val="000000"/>
+              </w:rPr>
+              <w:t>85.20%</w:t>
             </w:r>
           </w:p>
         </w:tc>
@@ -946,19 +930,18 @@
           </w:tcPr>
           <w:p>
             <w:pPr>
-              <w:spacing w:after="0" w:line="240" w:lineRule="auto"/>
-              <w:jc w:val="right"/>
-              <w:rPr>
-                <w:rFonts w:ascii="Calibri" w:eastAsia="Times New Roman" w:hAnsi="Calibri" w:cs="Calibri"/>
-                <w:color w:val="000000"/>
-              </w:rPr>
-            </w:pPr>
-            <w:r>
-              <w:rPr>
-                <w:rFonts w:ascii="Calibri" w:eastAsia="Times New Roman" w:hAnsi="Calibri" w:cs="Calibri"/>
-                <w:color w:val="000000"/>
-              </w:rPr>
-              <w:t>5.451</w:t>
+              <w:jc w:val="right"/>
+              <w:rPr>
+                <w:rFonts w:ascii="Calibri" w:hAnsi="Calibri" w:cs="Calibri"/>
+                <w:color w:val="000000"/>
+              </w:rPr>
+            </w:pPr>
+            <w:r>
+              <w:rPr>
+                <w:rFonts w:ascii="Calibri" w:hAnsi="Calibri" w:cs="Calibri"/>
+                <w:color w:val="000000"/>
+              </w:rPr>
+              <w:t>5.442</w:t>
             </w:r>
           </w:p>
         </w:tc>
@@ -978,19 +961,18 @@
           </w:tcPr>
           <w:p>
             <w:pPr>
-              <w:spacing w:after="0" w:line="240" w:lineRule="auto"/>
-              <w:jc w:val="right"/>
-              <w:rPr>
-                <w:rFonts w:ascii="Calibri" w:eastAsia="Times New Roman" w:hAnsi="Calibri" w:cs="Calibri"/>
-                <w:color w:val="000000"/>
-              </w:rPr>
-            </w:pPr>
-            <w:r>
-              <w:rPr>
-                <w:rFonts w:ascii="Calibri" w:eastAsia="Times New Roman" w:hAnsi="Calibri" w:cs="Calibri"/>
-                <w:color w:val="000000"/>
-              </w:rPr>
-              <w:t>3.356</w:t>
+              <w:jc w:val="right"/>
+              <w:rPr>
+                <w:rFonts w:ascii="Calibri" w:hAnsi="Calibri" w:cs="Calibri"/>
+                <w:color w:val="000000"/>
+              </w:rPr>
+            </w:pPr>
+            <w:r>
+              <w:rPr>
+                <w:rFonts w:ascii="Calibri" w:hAnsi="Calibri" w:cs="Calibri"/>
+                <w:color w:val="000000"/>
+              </w:rPr>
+              <w:t>3.355</w:t>
             </w:r>
           </w:p>
         </w:tc>
@@ -1010,16 +992,15 @@
           </w:tcPr>
           <w:p>
             <w:pPr>
-              <w:spacing w:after="0" w:line="240" w:lineRule="auto"/>
-              <w:jc w:val="right"/>
-              <w:rPr>
-                <w:rFonts w:ascii="Calibri" w:eastAsia="Times New Roman" w:hAnsi="Calibri" w:cs="Calibri"/>
-                <w:color w:val="000000"/>
-              </w:rPr>
-            </w:pPr>
-            <w:r>
-              <w:rPr>
-                <w:rFonts w:ascii="Calibri" w:eastAsia="Times New Roman" w:hAnsi="Calibri" w:cs="Calibri"/>
+              <w:jc w:val="right"/>
+              <w:rPr>
+                <w:rFonts w:ascii="Calibri" w:hAnsi="Calibri" w:cs="Calibri"/>
+                <w:color w:val="000000"/>
+              </w:rPr>
+            </w:pPr>
+            <w:r>
+              <w:rPr>
+                <w:rFonts w:ascii="Calibri" w:hAnsi="Calibri" w:cs="Calibri"/>
                 <w:color w:val="000000"/>
               </w:rPr>
               <w:t>0.925</w:t>
@@ -1042,19 +1023,18 @@
           </w:tcPr>
           <w:p>
             <w:pPr>
-              <w:spacing w:after="0" w:line="240" w:lineRule="auto"/>
-              <w:jc w:val="right"/>
-              <w:rPr>
-                <w:rFonts w:ascii="Calibri" w:eastAsia="Times New Roman" w:hAnsi="Calibri" w:cs="Calibri"/>
-                <w:color w:val="000000"/>
-              </w:rPr>
-            </w:pPr>
-            <w:r>
-              <w:rPr>
-                <w:rFonts w:ascii="Calibri" w:eastAsia="Times New Roman" w:hAnsi="Calibri" w:cs="Calibri"/>
-                <w:color w:val="000000"/>
-              </w:rPr>
-              <w:t>0.802</w:t>
+              <w:jc w:val="right"/>
+              <w:rPr>
+                <w:rFonts w:ascii="Calibri" w:hAnsi="Calibri" w:cs="Calibri"/>
+                <w:color w:val="000000"/>
+              </w:rPr>
+            </w:pPr>
+            <w:r>
+              <w:rPr>
+                <w:rFonts w:ascii="Calibri" w:hAnsi="Calibri" w:cs="Calibri"/>
+                <w:color w:val="000000"/>
+              </w:rPr>
+              <w:t>0.803</w:t>
             </w:r>
           </w:p>
         </w:tc>
@@ -1074,19 +1054,18 @@
           </w:tcPr>
           <w:p>
             <w:pPr>
-              <w:spacing w:after="0" w:line="240" w:lineRule="auto"/>
-              <w:jc w:val="right"/>
-              <w:rPr>
-                <w:rFonts w:ascii="Calibri" w:eastAsia="Times New Roman" w:hAnsi="Calibri" w:cs="Calibri"/>
-                <w:color w:val="000000"/>
-              </w:rPr>
-            </w:pPr>
-            <w:r>
-              <w:rPr>
-                <w:rFonts w:ascii="Calibri" w:eastAsia="Times New Roman" w:hAnsi="Calibri" w:cs="Calibri"/>
-                <w:color w:val="000000"/>
-              </w:rPr>
-              <w:t>4.246</w:t>
+              <w:jc w:val="right"/>
+              <w:rPr>
+                <w:rFonts w:ascii="Calibri" w:hAnsi="Calibri" w:cs="Calibri"/>
+                <w:color w:val="000000"/>
+              </w:rPr>
+            </w:pPr>
+            <w:r>
+              <w:rPr>
+                <w:rFonts w:ascii="Calibri" w:hAnsi="Calibri" w:cs="Calibri"/>
+                <w:color w:val="000000"/>
+              </w:rPr>
+              <w:t>4.242</w:t>
             </w:r>
           </w:p>
         </w:tc>
@@ -1143,16 +1122,15 @@
           </w:tcPr>
           <w:p>
             <w:pPr>
-              <w:spacing w:after="0" w:line="240" w:lineRule="auto"/>
-              <w:jc w:val="right"/>
-              <w:rPr>
-                <w:rFonts w:ascii="Calibri" w:eastAsia="Times New Roman" w:hAnsi="Calibri" w:cs="Calibri"/>
-                <w:color w:val="000000"/>
-              </w:rPr>
-            </w:pPr>
-            <w:r>
-              <w:rPr>
-                <w:rFonts w:ascii="Calibri" w:eastAsia="Times New Roman" w:hAnsi="Calibri" w:cs="Calibri"/>
+              <w:jc w:val="right"/>
+              <w:rPr>
+                <w:rFonts w:ascii="Calibri" w:hAnsi="Calibri" w:cs="Calibri"/>
+                <w:color w:val="000000"/>
+              </w:rPr>
+            </w:pPr>
+            <w:r>
+              <w:rPr>
+                <w:rFonts w:ascii="Calibri" w:hAnsi="Calibri" w:cs="Calibri"/>
                 <w:color w:val="000000"/>
               </w:rPr>
               <w:t>3560</w:t>
@@ -1175,16 +1153,15 @@
           </w:tcPr>
           <w:p>
             <w:pPr>
-              <w:spacing w:after="0" w:line="240" w:lineRule="auto"/>
-              <w:jc w:val="right"/>
-              <w:rPr>
-                <w:rFonts w:ascii="Calibri" w:eastAsia="Times New Roman" w:hAnsi="Calibri" w:cs="Calibri"/>
-                <w:color w:val="000000"/>
-              </w:rPr>
-            </w:pPr>
-            <w:r>
-              <w:rPr>
-                <w:rFonts w:ascii="Calibri" w:eastAsia="Times New Roman" w:hAnsi="Calibri" w:cs="Calibri"/>
+              <w:jc w:val="right"/>
+              <w:rPr>
+                <w:rFonts w:ascii="Calibri" w:hAnsi="Calibri" w:cs="Calibri"/>
+                <w:color w:val="000000"/>
+              </w:rPr>
+            </w:pPr>
+            <w:r>
+              <w:rPr>
+                <w:rFonts w:ascii="Calibri" w:hAnsi="Calibri" w:cs="Calibri"/>
                 <w:color w:val="000000"/>
               </w:rPr>
               <w:t>74.99%</w:t>
@@ -1207,16 +1184,15 @@
           </w:tcPr>
           <w:p>
             <w:pPr>
-              <w:spacing w:after="0" w:line="240" w:lineRule="auto"/>
-              <w:jc w:val="right"/>
-              <w:rPr>
-                <w:rFonts w:ascii="Calibri" w:eastAsia="Times New Roman" w:hAnsi="Calibri" w:cs="Calibri"/>
-                <w:color w:val="000000"/>
-              </w:rPr>
-            </w:pPr>
-            <w:r>
-              <w:rPr>
-                <w:rFonts w:ascii="Calibri" w:eastAsia="Times New Roman" w:hAnsi="Calibri" w:cs="Calibri"/>
+              <w:jc w:val="right"/>
+              <w:rPr>
+                <w:rFonts w:ascii="Calibri" w:hAnsi="Calibri" w:cs="Calibri"/>
+                <w:color w:val="000000"/>
+              </w:rPr>
+            </w:pPr>
+            <w:r>
+              <w:rPr>
+                <w:rFonts w:ascii="Calibri" w:hAnsi="Calibri" w:cs="Calibri"/>
                 <w:color w:val="000000"/>
               </w:rPr>
               <w:t>8.881</w:t>
@@ -1239,19 +1215,18 @@
           </w:tcPr>
           <w:p>
             <w:pPr>
-              <w:spacing w:after="0" w:line="240" w:lineRule="auto"/>
-              <w:jc w:val="right"/>
-              <w:rPr>
-                <w:rFonts w:ascii="Calibri" w:eastAsia="Times New Roman" w:hAnsi="Calibri" w:cs="Calibri"/>
-                <w:color w:val="000000"/>
-              </w:rPr>
-            </w:pPr>
-            <w:r>
-              <w:rPr>
-                <w:rFonts w:ascii="Calibri" w:eastAsia="Times New Roman" w:hAnsi="Calibri" w:cs="Calibri"/>
-                <w:color w:val="000000"/>
-              </w:rPr>
-              <w:t>4.070</w:t>
+              <w:jc w:val="right"/>
+              <w:rPr>
+                <w:rFonts w:ascii="Calibri" w:hAnsi="Calibri" w:cs="Calibri"/>
+                <w:color w:val="000000"/>
+              </w:rPr>
+            </w:pPr>
+            <w:r>
+              <w:rPr>
+                <w:rFonts w:ascii="Calibri" w:hAnsi="Calibri" w:cs="Calibri"/>
+                <w:color w:val="000000"/>
+              </w:rPr>
+              <w:t>4.071</w:t>
             </w:r>
           </w:p>
         </w:tc>
@@ -1271,16 +1246,15 @@
           </w:tcPr>
           <w:p>
             <w:pPr>
-              <w:spacing w:after="0" w:line="240" w:lineRule="auto"/>
-              <w:jc w:val="right"/>
-              <w:rPr>
-                <w:rFonts w:ascii="Calibri" w:eastAsia="Times New Roman" w:hAnsi="Calibri" w:cs="Calibri"/>
-                <w:color w:val="000000"/>
-              </w:rPr>
-            </w:pPr>
-            <w:r>
-              <w:rPr>
-                <w:rFonts w:ascii="Calibri" w:eastAsia="Times New Roman" w:hAnsi="Calibri" w:cs="Calibri"/>
+              <w:jc w:val="right"/>
+              <w:rPr>
+                <w:rFonts w:ascii="Calibri" w:hAnsi="Calibri" w:cs="Calibri"/>
+                <w:color w:val="000000"/>
+              </w:rPr>
+            </w:pPr>
+            <w:r>
+              <w:rPr>
+                <w:rFonts w:ascii="Calibri" w:hAnsi="Calibri" w:cs="Calibri"/>
                 <w:color w:val="000000"/>
               </w:rPr>
               <w:t>0.869</w:t>
@@ -1303,16 +1277,15 @@
           </w:tcPr>
           <w:p>
             <w:pPr>
-              <w:spacing w:after="0" w:line="240" w:lineRule="auto"/>
-              <w:jc w:val="right"/>
-              <w:rPr>
-                <w:rFonts w:ascii="Calibri" w:eastAsia="Times New Roman" w:hAnsi="Calibri" w:cs="Calibri"/>
-                <w:color w:val="000000"/>
-              </w:rPr>
-            </w:pPr>
-            <w:r>
-              <w:rPr>
-                <w:rFonts w:ascii="Calibri" w:eastAsia="Times New Roman" w:hAnsi="Calibri" w:cs="Calibri"/>
+              <w:jc w:val="right"/>
+              <w:rPr>
+                <w:rFonts w:ascii="Calibri" w:hAnsi="Calibri" w:cs="Calibri"/>
+                <w:color w:val="000000"/>
+              </w:rPr>
+            </w:pPr>
+            <w:r>
+              <w:rPr>
+                <w:rFonts w:ascii="Calibri" w:hAnsi="Calibri" w:cs="Calibri"/>
                 <w:color w:val="000000"/>
               </w:rPr>
               <w:t>0.689</w:t>
@@ -1335,19 +1308,18 @@
           </w:tcPr>
           <w:p>
             <w:pPr>
-              <w:spacing w:after="0" w:line="240" w:lineRule="auto"/>
-              <w:jc w:val="right"/>
-              <w:rPr>
-                <w:rFonts w:ascii="Calibri" w:eastAsia="Times New Roman" w:hAnsi="Calibri" w:cs="Calibri"/>
-                <w:color w:val="000000"/>
-              </w:rPr>
-            </w:pPr>
-            <w:r>
-              <w:rPr>
-                <w:rFonts w:ascii="Calibri" w:eastAsia="Times New Roman" w:hAnsi="Calibri" w:cs="Calibri"/>
-                <w:color w:val="000000"/>
-              </w:rPr>
-              <w:t>6.463</w:t>
+              <w:jc w:val="right"/>
+              <w:rPr>
+                <w:rFonts w:ascii="Calibri" w:hAnsi="Calibri" w:cs="Calibri"/>
+                <w:color w:val="000000"/>
+              </w:rPr>
+            </w:pPr>
+            <w:r>
+              <w:rPr>
+                <w:rFonts w:ascii="Calibri" w:hAnsi="Calibri" w:cs="Calibri"/>
+                <w:color w:val="000000"/>
+              </w:rPr>
+              <w:t>6.461</w:t>
             </w:r>
           </w:p>
         </w:tc>
@@ -1404,16 +1376,15 @@
           </w:tcPr>
           <w:p>
             <w:pPr>
-              <w:spacing w:after="0" w:line="240" w:lineRule="auto"/>
-              <w:jc w:val="right"/>
-              <w:rPr>
-                <w:rFonts w:ascii="Calibri" w:eastAsia="Times New Roman" w:hAnsi="Calibri" w:cs="Calibri"/>
-                <w:color w:val="000000"/>
-              </w:rPr>
-            </w:pPr>
-            <w:r>
-              <w:rPr>
-                <w:rFonts w:ascii="Calibri" w:eastAsia="Times New Roman" w:hAnsi="Calibri" w:cs="Calibri"/>
+              <w:jc w:val="right"/>
+              <w:rPr>
+                <w:rFonts w:ascii="Calibri" w:hAnsi="Calibri" w:cs="Calibri"/>
+                <w:color w:val="000000"/>
+              </w:rPr>
+            </w:pPr>
+            <w:r>
+              <w:rPr>
+                <w:rFonts w:ascii="Calibri" w:hAnsi="Calibri" w:cs="Calibri"/>
                 <w:color w:val="000000"/>
               </w:rPr>
               <w:t>5790</w:t>
@@ -1436,16 +1407,15 @@
           </w:tcPr>
           <w:p>
             <w:pPr>
-              <w:spacing w:after="0" w:line="240" w:lineRule="auto"/>
-              <w:jc w:val="right"/>
-              <w:rPr>
-                <w:rFonts w:ascii="Calibri" w:eastAsia="Times New Roman" w:hAnsi="Calibri" w:cs="Calibri"/>
-                <w:color w:val="000000"/>
-              </w:rPr>
-            </w:pPr>
-            <w:r>
-              <w:rPr>
-                <w:rFonts w:ascii="Calibri" w:eastAsia="Times New Roman" w:hAnsi="Calibri" w:cs="Calibri"/>
+              <w:jc w:val="right"/>
+              <w:rPr>
+                <w:rFonts w:ascii="Calibri" w:hAnsi="Calibri" w:cs="Calibri"/>
+                <w:color w:val="000000"/>
+              </w:rPr>
+            </w:pPr>
+            <w:r>
+              <w:rPr>
+                <w:rFonts w:ascii="Calibri" w:hAnsi="Calibri" w:cs="Calibri"/>
                 <w:color w:val="000000"/>
               </w:rPr>
               <w:t>71.34%</w:t>
@@ -1468,16 +1438,15 @@
           </w:tcPr>
           <w:p>
             <w:pPr>
-              <w:spacing w:after="0" w:line="240" w:lineRule="auto"/>
-              <w:jc w:val="right"/>
-              <w:rPr>
-                <w:rFonts w:ascii="Calibri" w:eastAsia="Times New Roman" w:hAnsi="Calibri" w:cs="Calibri"/>
-                <w:color w:val="000000"/>
-              </w:rPr>
-            </w:pPr>
-            <w:r>
-              <w:rPr>
-                <w:rFonts w:ascii="Calibri" w:eastAsia="Times New Roman" w:hAnsi="Calibri" w:cs="Calibri"/>
+              <w:jc w:val="right"/>
+              <w:rPr>
+                <w:rFonts w:ascii="Calibri" w:hAnsi="Calibri" w:cs="Calibri"/>
+                <w:color w:val="000000"/>
+              </w:rPr>
+            </w:pPr>
+            <w:r>
+              <w:rPr>
+                <w:rFonts w:ascii="Calibri" w:hAnsi="Calibri" w:cs="Calibri"/>
                 <w:color w:val="000000"/>
               </w:rPr>
               <w:t>7.475</w:t>
@@ -1500,19 +1469,18 @@
           </w:tcPr>
           <w:p>
             <w:pPr>
-              <w:spacing w:after="0" w:line="240" w:lineRule="auto"/>
-              <w:jc w:val="right"/>
-              <w:rPr>
-                <w:rFonts w:ascii="Calibri" w:eastAsia="Times New Roman" w:hAnsi="Calibri" w:cs="Calibri"/>
-                <w:color w:val="000000"/>
-              </w:rPr>
-            </w:pPr>
-            <w:r>
-              <w:rPr>
-                <w:rFonts w:ascii="Calibri" w:eastAsia="Times New Roman" w:hAnsi="Calibri" w:cs="Calibri"/>
-                <w:color w:val="000000"/>
-              </w:rPr>
-              <w:t>3.567</w:t>
+              <w:jc w:val="right"/>
+              <w:rPr>
+                <w:rFonts w:ascii="Calibri" w:hAnsi="Calibri" w:cs="Calibri"/>
+                <w:color w:val="000000"/>
+              </w:rPr>
+            </w:pPr>
+            <w:r>
+              <w:rPr>
+                <w:rFonts w:ascii="Calibri" w:hAnsi="Calibri" w:cs="Calibri"/>
+                <w:color w:val="000000"/>
+              </w:rPr>
+              <w:t>3.566</w:t>
             </w:r>
           </w:p>
         </w:tc>
@@ -1532,28 +1500,18 @@
           </w:tcPr>
           <w:p>
             <w:pPr>
-              <w:spacing w:after="0" w:line="240" w:lineRule="auto"/>
-              <w:jc w:val="right"/>
-              <w:rPr>
-                <w:rFonts w:ascii="Calibri" w:eastAsia="Times New Roman" w:hAnsi="Calibri" w:cs="Calibri"/>
-                <w:color w:val="000000"/>
-              </w:rPr>
-            </w:pPr>
-            <w:r>
-              <w:rPr>
-                <w:rFonts w:ascii="Calibri" w:eastAsia="Times New Roman" w:hAnsi="Calibri" w:cs="Calibri"/>
-                <w:color w:val="000000"/>
-              </w:rPr>
-              <w:t>0.</w:t>
-            </w:r>
-            <w:bookmarkStart w:id="0" w:name="_GoBack"/>
-            <w:bookmarkEnd w:id="0"/>
-            <w:r>
-              <w:rPr>
-                <w:rFonts w:ascii="Calibri" w:eastAsia="Times New Roman" w:hAnsi="Calibri" w:cs="Calibri"/>
-                <w:color w:val="000000"/>
-              </w:rPr>
-              <w:t>846</w:t>
+              <w:jc w:val="right"/>
+              <w:rPr>
+                <w:rFonts w:ascii="Calibri" w:hAnsi="Calibri" w:cs="Calibri"/>
+                <w:color w:val="000000"/>
+              </w:rPr>
+            </w:pPr>
+            <w:r>
+              <w:rPr>
+                <w:rFonts w:ascii="Calibri" w:hAnsi="Calibri" w:cs="Calibri"/>
+                <w:color w:val="000000"/>
+              </w:rPr>
+              <w:t>0.846</w:t>
             </w:r>
           </w:p>
         </w:tc>
@@ -1573,16 +1531,15 @@
           </w:tcPr>
           <w:p>
             <w:pPr>
-              <w:spacing w:after="0" w:line="240" w:lineRule="auto"/>
-              <w:jc w:val="right"/>
-              <w:rPr>
-                <w:rFonts w:ascii="Calibri" w:eastAsia="Times New Roman" w:hAnsi="Calibri" w:cs="Calibri"/>
-                <w:color w:val="000000"/>
-              </w:rPr>
-            </w:pPr>
-            <w:r>
-              <w:rPr>
-                <w:rFonts w:ascii="Calibri" w:eastAsia="Times New Roman" w:hAnsi="Calibri" w:cs="Calibri"/>
+              <w:jc w:val="right"/>
+              <w:rPr>
+                <w:rFonts w:ascii="Calibri" w:hAnsi="Calibri" w:cs="Calibri"/>
+                <w:color w:val="000000"/>
+              </w:rPr>
+            </w:pPr>
+            <w:r>
+              <w:rPr>
+                <w:rFonts w:ascii="Calibri" w:hAnsi="Calibri" w:cs="Calibri"/>
                 <w:color w:val="000000"/>
               </w:rPr>
               <w:t>0.676</w:t>
@@ -1605,16 +1562,15 @@
           </w:tcPr>
           <w:p>
             <w:pPr>
-              <w:spacing w:after="0" w:line="240" w:lineRule="auto"/>
-              <w:jc w:val="right"/>
-              <w:rPr>
-                <w:rFonts w:ascii="Calibri" w:eastAsia="Times New Roman" w:hAnsi="Calibri" w:cs="Calibri"/>
-                <w:color w:val="000000"/>
-              </w:rPr>
-            </w:pPr>
-            <w:r>
-              <w:rPr>
-                <w:rFonts w:ascii="Calibri" w:eastAsia="Times New Roman" w:hAnsi="Calibri" w:cs="Calibri"/>
+              <w:jc w:val="right"/>
+              <w:rPr>
+                <w:rFonts w:ascii="Calibri" w:hAnsi="Calibri" w:cs="Calibri"/>
+                <w:color w:val="000000"/>
+              </w:rPr>
+            </w:pPr>
+            <w:r>
+              <w:rPr>
+                <w:rFonts w:ascii="Calibri" w:hAnsi="Calibri" w:cs="Calibri"/>
                 <w:color w:val="000000"/>
               </w:rPr>
               <w:t>6.418</w:t>
@@ -1674,16 +1630,15 @@
           </w:tcPr>
           <w:p>
             <w:pPr>
-              <w:spacing w:after="0" w:line="240" w:lineRule="auto"/>
-              <w:jc w:val="right"/>
-              <w:rPr>
-                <w:rFonts w:ascii="Calibri" w:eastAsia="Times New Roman" w:hAnsi="Calibri" w:cs="Calibri"/>
-                <w:color w:val="000000"/>
-              </w:rPr>
-            </w:pPr>
-            <w:r>
-              <w:rPr>
-                <w:rFonts w:ascii="Calibri" w:eastAsia="Times New Roman" w:hAnsi="Calibri" w:cs="Calibri"/>
+              <w:jc w:val="right"/>
+              <w:rPr>
+                <w:rFonts w:ascii="Calibri" w:hAnsi="Calibri" w:cs="Calibri"/>
+                <w:color w:val="000000"/>
+              </w:rPr>
+            </w:pPr>
+            <w:r>
+              <w:rPr>
+                <w:rFonts w:ascii="Calibri" w:hAnsi="Calibri" w:cs="Calibri"/>
                 <w:color w:val="000000"/>
               </w:rPr>
               <w:t>6023</w:t>
@@ -1706,16 +1661,15 @@
           </w:tcPr>
           <w:p>
             <w:pPr>
-              <w:spacing w:after="0" w:line="240" w:lineRule="auto"/>
-              <w:jc w:val="right"/>
-              <w:rPr>
-                <w:rFonts w:ascii="Calibri" w:eastAsia="Times New Roman" w:hAnsi="Calibri" w:cs="Calibri"/>
-                <w:color w:val="000000"/>
-              </w:rPr>
-            </w:pPr>
-            <w:r>
-              <w:rPr>
-                <w:rFonts w:ascii="Calibri" w:eastAsia="Times New Roman" w:hAnsi="Calibri" w:cs="Calibri"/>
+              <w:jc w:val="right"/>
+              <w:rPr>
+                <w:rFonts w:ascii="Calibri" w:hAnsi="Calibri" w:cs="Calibri"/>
+                <w:color w:val="000000"/>
+              </w:rPr>
+            </w:pPr>
+            <w:r>
+              <w:rPr>
+                <w:rFonts w:ascii="Calibri" w:hAnsi="Calibri" w:cs="Calibri"/>
                 <w:color w:val="000000"/>
               </w:rPr>
               <w:t>77.32%</w:t>
@@ -1738,16 +1692,15 @@
           </w:tcPr>
           <w:p>
             <w:pPr>
-              <w:spacing w:after="0" w:line="240" w:lineRule="auto"/>
-              <w:jc w:val="right"/>
-              <w:rPr>
-                <w:rFonts w:ascii="Calibri" w:eastAsia="Times New Roman" w:hAnsi="Calibri" w:cs="Calibri"/>
-                <w:color w:val="000000"/>
-              </w:rPr>
-            </w:pPr>
-            <w:r>
-              <w:rPr>
-                <w:rFonts w:ascii="Calibri" w:eastAsia="Times New Roman" w:hAnsi="Calibri" w:cs="Calibri"/>
+              <w:jc w:val="right"/>
+              <w:rPr>
+                <w:rFonts w:ascii="Calibri" w:hAnsi="Calibri" w:cs="Calibri"/>
+                <w:color w:val="000000"/>
+              </w:rPr>
+            </w:pPr>
+            <w:r>
+              <w:rPr>
+                <w:rFonts w:ascii="Calibri" w:hAnsi="Calibri" w:cs="Calibri"/>
                 <w:color w:val="000000"/>
               </w:rPr>
               <w:t>5.317</w:t>
@@ -1770,16 +1723,15 @@
           </w:tcPr>
           <w:p>
             <w:pPr>
-              <w:spacing w:after="0" w:line="240" w:lineRule="auto"/>
-              <w:jc w:val="right"/>
-              <w:rPr>
-                <w:rFonts w:ascii="Calibri" w:eastAsia="Times New Roman" w:hAnsi="Calibri" w:cs="Calibri"/>
-                <w:color w:val="000000"/>
-              </w:rPr>
-            </w:pPr>
-            <w:r>
-              <w:rPr>
-                <w:rFonts w:ascii="Calibri" w:eastAsia="Times New Roman" w:hAnsi="Calibri" w:cs="Calibri"/>
+              <w:jc w:val="right"/>
+              <w:rPr>
+                <w:rFonts w:ascii="Calibri" w:hAnsi="Calibri" w:cs="Calibri"/>
+                <w:color w:val="000000"/>
+              </w:rPr>
+            </w:pPr>
+            <w:r>
+              <w:rPr>
+                <w:rFonts w:ascii="Calibri" w:hAnsi="Calibri" w:cs="Calibri"/>
                 <w:color w:val="000000"/>
               </w:rPr>
               <w:t>3.335</w:t>
@@ -1802,16 +1754,15 @@
           </w:tcPr>
           <w:p>
             <w:pPr>
-              <w:spacing w:after="0" w:line="240" w:lineRule="auto"/>
-              <w:jc w:val="right"/>
-              <w:rPr>
-                <w:rFonts w:ascii="Calibri" w:eastAsia="Times New Roman" w:hAnsi="Calibri" w:cs="Calibri"/>
-                <w:color w:val="000000"/>
-              </w:rPr>
-            </w:pPr>
-            <w:r>
-              <w:rPr>
-                <w:rFonts w:ascii="Calibri" w:eastAsia="Times New Roman" w:hAnsi="Calibri" w:cs="Calibri"/>
+              <w:jc w:val="right"/>
+              <w:rPr>
+                <w:rFonts w:ascii="Calibri" w:hAnsi="Calibri" w:cs="Calibri"/>
+                <w:color w:val="000000"/>
+              </w:rPr>
+            </w:pPr>
+            <w:r>
+              <w:rPr>
+                <w:rFonts w:ascii="Calibri" w:hAnsi="Calibri" w:cs="Calibri"/>
                 <w:color w:val="000000"/>
               </w:rPr>
               <w:t>0.881</w:t>
@@ -1834,16 +1785,15 @@
           </w:tcPr>
           <w:p>
             <w:pPr>
-              <w:spacing w:after="0" w:line="240" w:lineRule="auto"/>
-              <w:jc w:val="right"/>
-              <w:rPr>
-                <w:rFonts w:ascii="Calibri" w:eastAsia="Times New Roman" w:hAnsi="Calibri" w:cs="Calibri"/>
-                <w:color w:val="000000"/>
-              </w:rPr>
-            </w:pPr>
-            <w:r>
-              <w:rPr>
-                <w:rFonts w:ascii="Calibri" w:eastAsia="Times New Roman" w:hAnsi="Calibri" w:cs="Calibri"/>
+              <w:jc w:val="right"/>
+              <w:rPr>
+                <w:rFonts w:ascii="Calibri" w:hAnsi="Calibri" w:cs="Calibri"/>
+                <w:color w:val="000000"/>
+              </w:rPr>
+            </w:pPr>
+            <w:r>
+              <w:rPr>
+                <w:rFonts w:ascii="Calibri" w:hAnsi="Calibri" w:cs="Calibri"/>
                 <w:color w:val="000000"/>
               </w:rPr>
               <w:t>0.827</w:t>
@@ -1866,16 +1816,15 @@
           </w:tcPr>
           <w:p>
             <w:pPr>
-              <w:spacing w:after="0" w:line="240" w:lineRule="auto"/>
-              <w:jc w:val="right"/>
-              <w:rPr>
-                <w:rFonts w:ascii="Calibri" w:eastAsia="Times New Roman" w:hAnsi="Calibri" w:cs="Calibri"/>
-                <w:color w:val="000000"/>
-              </w:rPr>
-            </w:pPr>
-            <w:r>
-              <w:rPr>
-                <w:rFonts w:ascii="Calibri" w:eastAsia="Times New Roman" w:hAnsi="Calibri" w:cs="Calibri"/>
+              <w:jc w:val="right"/>
+              <w:rPr>
+                <w:rFonts w:ascii="Calibri" w:hAnsi="Calibri" w:cs="Calibri"/>
+                <w:color w:val="000000"/>
+              </w:rPr>
+            </w:pPr>
+            <w:r>
+              <w:rPr>
+                <w:rFonts w:ascii="Calibri" w:hAnsi="Calibri" w:cs="Calibri"/>
                 <w:color w:val="000000"/>
               </w:rPr>
               <w:t>2.912</w:t>
@@ -1935,19 +1884,18 @@
           </w:tcPr>
           <w:p>
             <w:pPr>
-              <w:spacing w:after="0" w:line="240" w:lineRule="auto"/>
-              <w:jc w:val="right"/>
-              <w:rPr>
-                <w:rFonts w:ascii="Calibri" w:eastAsia="Times New Roman" w:hAnsi="Calibri" w:cs="Calibri"/>
-                <w:color w:val="000000"/>
-              </w:rPr>
-            </w:pPr>
-            <w:r>
-              <w:rPr>
-                <w:rFonts w:ascii="Calibri" w:eastAsia="Times New Roman" w:hAnsi="Calibri" w:cs="Calibri"/>
-                <w:color w:val="000000"/>
-              </w:rPr>
-              <w:t>4941</w:t>
+              <w:jc w:val="right"/>
+              <w:rPr>
+                <w:rFonts w:ascii="Calibri" w:hAnsi="Calibri" w:cs="Calibri"/>
+                <w:color w:val="000000"/>
+              </w:rPr>
+            </w:pPr>
+            <w:r>
+              <w:rPr>
+                <w:rFonts w:ascii="Calibri" w:hAnsi="Calibri" w:cs="Calibri"/>
+                <w:color w:val="000000"/>
+              </w:rPr>
+              <w:t>4947</w:t>
             </w:r>
           </w:p>
         </w:tc>
@@ -1967,19 +1915,18 @@
           </w:tcPr>
           <w:p>
             <w:pPr>
-              <w:spacing w:after="0" w:line="240" w:lineRule="auto"/>
-              <w:jc w:val="right"/>
-              <w:rPr>
-                <w:rFonts w:ascii="Calibri" w:eastAsia="Times New Roman" w:hAnsi="Calibri" w:cs="Calibri"/>
-                <w:color w:val="000000"/>
-              </w:rPr>
-            </w:pPr>
-            <w:r>
-              <w:rPr>
-                <w:rFonts w:ascii="Calibri" w:eastAsia="Times New Roman" w:hAnsi="Calibri" w:cs="Calibri"/>
-                <w:color w:val="000000"/>
-              </w:rPr>
-              <w:t>51.53%</w:t>
+              <w:jc w:val="right"/>
+              <w:rPr>
+                <w:rFonts w:ascii="Calibri" w:hAnsi="Calibri" w:cs="Calibri"/>
+                <w:color w:val="000000"/>
+              </w:rPr>
+            </w:pPr>
+            <w:r>
+              <w:rPr>
+                <w:rFonts w:ascii="Calibri" w:hAnsi="Calibri" w:cs="Calibri"/>
+                <w:color w:val="000000"/>
+              </w:rPr>
+              <w:t>51.55%</w:t>
             </w:r>
           </w:p>
         </w:tc>
@@ -1999,19 +1946,18 @@
           </w:tcPr>
           <w:p>
             <w:pPr>
-              <w:spacing w:after="0" w:line="240" w:lineRule="auto"/>
-              <w:jc w:val="right"/>
-              <w:rPr>
-                <w:rFonts w:ascii="Calibri" w:eastAsia="Times New Roman" w:hAnsi="Calibri" w:cs="Calibri"/>
-                <w:color w:val="000000"/>
-              </w:rPr>
-            </w:pPr>
-            <w:r>
-              <w:rPr>
-                <w:rFonts w:ascii="Calibri" w:eastAsia="Times New Roman" w:hAnsi="Calibri" w:cs="Calibri"/>
-                <w:color w:val="000000"/>
-              </w:rPr>
-              <w:t>9.625</w:t>
+              <w:jc w:val="right"/>
+              <w:rPr>
+                <w:rFonts w:ascii="Calibri" w:hAnsi="Calibri" w:cs="Calibri"/>
+                <w:color w:val="000000"/>
+              </w:rPr>
+            </w:pPr>
+            <w:r>
+              <w:rPr>
+                <w:rFonts w:ascii="Calibri" w:hAnsi="Calibri" w:cs="Calibri"/>
+                <w:color w:val="000000"/>
+              </w:rPr>
+              <w:t>9.619</w:t>
             </w:r>
           </w:p>
         </w:tc>
@@ -2031,19 +1977,18 @@
           </w:tcPr>
           <w:p>
             <w:pPr>
-              <w:spacing w:after="0" w:line="240" w:lineRule="auto"/>
-              <w:jc w:val="right"/>
-              <w:rPr>
-                <w:rFonts w:ascii="Calibri" w:eastAsia="Times New Roman" w:hAnsi="Calibri" w:cs="Calibri"/>
-                <w:color w:val="000000"/>
-              </w:rPr>
-            </w:pPr>
-            <w:r>
-              <w:rPr>
-                <w:rFonts w:ascii="Calibri" w:eastAsia="Times New Roman" w:hAnsi="Calibri" w:cs="Calibri"/>
-                <w:color w:val="000000"/>
-              </w:rPr>
-              <w:t>3.116</w:t>
+              <w:jc w:val="right"/>
+              <w:rPr>
+                <w:rFonts w:ascii="Calibri" w:hAnsi="Calibri" w:cs="Calibri"/>
+                <w:color w:val="000000"/>
+              </w:rPr>
+            </w:pPr>
+            <w:r>
+              <w:rPr>
+                <w:rFonts w:ascii="Calibri" w:hAnsi="Calibri" w:cs="Calibri"/>
+                <w:color w:val="000000"/>
+              </w:rPr>
+              <w:t>3.115</w:t>
             </w:r>
           </w:p>
         </w:tc>
@@ -2063,16 +2008,15 @@
           </w:tcPr>
           <w:p>
             <w:pPr>
-              <w:spacing w:after="0" w:line="240" w:lineRule="auto"/>
-              <w:jc w:val="right"/>
-              <w:rPr>
-                <w:rFonts w:ascii="Calibri" w:eastAsia="Times New Roman" w:hAnsi="Calibri" w:cs="Calibri"/>
-                <w:color w:val="000000"/>
-              </w:rPr>
-            </w:pPr>
-            <w:r>
-              <w:rPr>
-                <w:rFonts w:ascii="Calibri" w:eastAsia="Times New Roman" w:hAnsi="Calibri" w:cs="Calibri"/>
+              <w:jc w:val="right"/>
+              <w:rPr>
+                <w:rFonts w:ascii="Calibri" w:hAnsi="Calibri" w:cs="Calibri"/>
+                <w:color w:val="000000"/>
+              </w:rPr>
+            </w:pPr>
+            <w:r>
+              <w:rPr>
+                <w:rFonts w:ascii="Calibri" w:hAnsi="Calibri" w:cs="Calibri"/>
                 <w:color w:val="000000"/>
               </w:rPr>
               <w:t>0.718</w:t>
@@ -2095,16 +2039,15 @@
           </w:tcPr>
           <w:p>
             <w:pPr>
-              <w:spacing w:after="0" w:line="240" w:lineRule="auto"/>
-              <w:jc w:val="right"/>
-              <w:rPr>
-                <w:rFonts w:ascii="Calibri" w:eastAsia="Times New Roman" w:hAnsi="Calibri" w:cs="Calibri"/>
-                <w:color w:val="000000"/>
-              </w:rPr>
-            </w:pPr>
-            <w:r>
-              <w:rPr>
-                <w:rFonts w:ascii="Calibri" w:eastAsia="Times New Roman" w:hAnsi="Calibri" w:cs="Calibri"/>
+              <w:jc w:val="right"/>
+              <w:rPr>
+                <w:rFonts w:ascii="Calibri" w:hAnsi="Calibri" w:cs="Calibri"/>
+                <w:color w:val="000000"/>
+              </w:rPr>
+            </w:pPr>
+            <w:r>
+              <w:rPr>
+                <w:rFonts w:ascii="Calibri" w:hAnsi="Calibri" w:cs="Calibri"/>
                 <w:color w:val="000000"/>
               </w:rPr>
               <w:t>0.520</w:t>
@@ -2127,19 +2070,20 @@
           </w:tcPr>
           <w:p>
             <w:pPr>
-              <w:spacing w:after="0" w:line="240" w:lineRule="auto"/>
-              <w:jc w:val="right"/>
-              <w:rPr>
-                <w:rFonts w:ascii="Calibri" w:eastAsia="Times New Roman" w:hAnsi="Calibri" w:cs="Calibri"/>
-                <w:color w:val="000000"/>
-              </w:rPr>
-            </w:pPr>
-            <w:r>
-              <w:rPr>
-                <w:rFonts w:ascii="Calibri" w:eastAsia="Times New Roman" w:hAnsi="Calibri" w:cs="Calibri"/>
-                <w:color w:val="000000"/>
-              </w:rPr>
-              <w:t>7.837</w:t>
+              <w:jc w:val="right"/>
+              <w:rPr>
+                <w:rFonts w:ascii="Calibri" w:hAnsi="Calibri" w:cs="Calibri"/>
+                <w:color w:val="000000"/>
+              </w:rPr>
+            </w:pPr>
+            <w:bookmarkStart w:id="0" w:name="_GoBack"/>
+            <w:bookmarkEnd w:id="0"/>
+            <w:r>
+              <w:rPr>
+                <w:rFonts w:ascii="Calibri" w:hAnsi="Calibri" w:cs="Calibri"/>
+                <w:color w:val="000000"/>
+              </w:rPr>
+              <w:t>7.831</w:t>
             </w:r>
           </w:p>
         </w:tc>
@@ -2195,19 +2139,18 @@
           </w:tcPr>
           <w:p>
             <w:pPr>
-              <w:spacing w:after="0" w:line="240" w:lineRule="auto"/>
-              <w:jc w:val="right"/>
-              <w:rPr>
-                <w:rFonts w:ascii="Calibri" w:eastAsia="Times New Roman" w:hAnsi="Calibri" w:cs="Calibri"/>
-                <w:color w:val="000000"/>
-              </w:rPr>
-            </w:pPr>
-            <w:r>
-              <w:rPr>
-                <w:rFonts w:ascii="Calibri" w:eastAsia="Times New Roman" w:hAnsi="Calibri" w:cs="Calibri"/>
-                <w:color w:val="000000"/>
-              </w:rPr>
-              <w:t>29680</w:t>
+              <w:jc w:val="right"/>
+              <w:rPr>
+                <w:rFonts w:ascii="Calibri" w:hAnsi="Calibri" w:cs="Calibri"/>
+                <w:color w:val="000000"/>
+              </w:rPr>
+            </w:pPr>
+            <w:r>
+              <w:rPr>
+                <w:rFonts w:ascii="Calibri" w:hAnsi="Calibri" w:cs="Calibri"/>
+                <w:color w:val="000000"/>
+              </w:rPr>
+              <w:t>29686</w:t>
             </w:r>
           </w:p>
         </w:tc>
@@ -2227,16 +2170,15 @@
           </w:tcPr>
           <w:p>
             <w:pPr>
-              <w:spacing w:after="0" w:line="240" w:lineRule="auto"/>
-              <w:jc w:val="right"/>
-              <w:rPr>
-                <w:rFonts w:ascii="Calibri" w:eastAsia="Times New Roman" w:hAnsi="Calibri" w:cs="Calibri"/>
-                <w:color w:val="000000"/>
-              </w:rPr>
-            </w:pPr>
-            <w:r>
-              <w:rPr>
-                <w:rFonts w:ascii="Calibri" w:eastAsia="Times New Roman" w:hAnsi="Calibri" w:cs="Calibri"/>
+              <w:jc w:val="right"/>
+              <w:rPr>
+                <w:rFonts w:ascii="Calibri" w:hAnsi="Calibri" w:cs="Calibri"/>
+                <w:color w:val="000000"/>
+              </w:rPr>
+            </w:pPr>
+            <w:r>
+              <w:rPr>
+                <w:rFonts w:ascii="Calibri" w:hAnsi="Calibri" w:cs="Calibri"/>
                 <w:color w:val="000000"/>
               </w:rPr>
               <w:t>74.45%</w:t>
@@ -2259,19 +2201,18 @@
           </w:tcPr>
           <w:p>
             <w:pPr>
-              <w:spacing w:after="0" w:line="240" w:lineRule="auto"/>
-              <w:jc w:val="right"/>
-              <w:rPr>
-                <w:rFonts w:ascii="Calibri" w:eastAsia="Times New Roman" w:hAnsi="Calibri" w:cs="Calibri"/>
-                <w:color w:val="000000"/>
-              </w:rPr>
-            </w:pPr>
-            <w:r>
-              <w:rPr>
-                <w:rFonts w:ascii="Calibri" w:eastAsia="Times New Roman" w:hAnsi="Calibri" w:cs="Calibri"/>
-                <w:color w:val="000000"/>
-              </w:rPr>
-              <w:t>7.172</w:t>
+              <w:jc w:val="right"/>
+              <w:rPr>
+                <w:rFonts w:ascii="Calibri" w:hAnsi="Calibri" w:cs="Calibri"/>
+                <w:color w:val="000000"/>
+              </w:rPr>
+            </w:pPr>
+            <w:r>
+              <w:rPr>
+                <w:rFonts w:ascii="Calibri" w:hAnsi="Calibri" w:cs="Calibri"/>
+                <w:color w:val="000000"/>
+              </w:rPr>
+              <w:t>7.171</w:t>
             </w:r>
           </w:p>
         </w:tc>
@@ -2291,16 +2232,15 @@
           </w:tcPr>
           <w:p>
             <w:pPr>
-              <w:spacing w:after="0" w:line="240" w:lineRule="auto"/>
-              <w:jc w:val="right"/>
-              <w:rPr>
-                <w:rFonts w:ascii="Calibri" w:eastAsia="Times New Roman" w:hAnsi="Calibri" w:cs="Calibri"/>
-                <w:color w:val="000000"/>
-              </w:rPr>
-            </w:pPr>
-            <w:r>
-              <w:rPr>
-                <w:rFonts w:ascii="Calibri" w:eastAsia="Times New Roman" w:hAnsi="Calibri" w:cs="Calibri"/>
+              <w:jc w:val="right"/>
+              <w:rPr>
+                <w:rFonts w:ascii="Calibri" w:hAnsi="Calibri" w:cs="Calibri"/>
+                <w:color w:val="000000"/>
+              </w:rPr>
+            </w:pPr>
+            <w:r>
+              <w:rPr>
+                <w:rFonts w:ascii="Calibri" w:hAnsi="Calibri" w:cs="Calibri"/>
                 <w:color w:val="000000"/>
               </w:rPr>
               <w:t>3.480</w:t>
@@ -2323,16 +2263,15 @@
           </w:tcPr>
           <w:p>
             <w:pPr>
-              <w:spacing w:after="0" w:line="240" w:lineRule="auto"/>
-              <w:jc w:val="right"/>
-              <w:rPr>
-                <w:rFonts w:ascii="Calibri" w:eastAsia="Times New Roman" w:hAnsi="Calibri" w:cs="Calibri"/>
-                <w:color w:val="000000"/>
-              </w:rPr>
-            </w:pPr>
-            <w:r>
-              <w:rPr>
-                <w:rFonts w:ascii="Calibri" w:eastAsia="Times New Roman" w:hAnsi="Calibri" w:cs="Calibri"/>
+              <w:jc w:val="right"/>
+              <w:rPr>
+                <w:rFonts w:ascii="Calibri" w:hAnsi="Calibri" w:cs="Calibri"/>
+                <w:color w:val="000000"/>
+              </w:rPr>
+            </w:pPr>
+            <w:r>
+              <w:rPr>
+                <w:rFonts w:ascii="Calibri" w:hAnsi="Calibri" w:cs="Calibri"/>
                 <w:color w:val="000000"/>
               </w:rPr>
               <w:t>0.863</w:t>
@@ -2355,16 +2294,15 @@
           </w:tcPr>
           <w:p>
             <w:pPr>
-              <w:spacing w:after="0" w:line="240" w:lineRule="auto"/>
-              <w:jc w:val="right"/>
-              <w:rPr>
-                <w:rFonts w:ascii="Calibri" w:eastAsia="Times New Roman" w:hAnsi="Calibri" w:cs="Calibri"/>
-                <w:color w:val="000000"/>
-              </w:rPr>
-            </w:pPr>
-            <w:r>
-              <w:rPr>
-                <w:rFonts w:ascii="Calibri" w:eastAsia="Times New Roman" w:hAnsi="Calibri" w:cs="Calibri"/>
+              <w:jc w:val="right"/>
+              <w:rPr>
+                <w:rFonts w:ascii="Calibri" w:hAnsi="Calibri" w:cs="Calibri"/>
+                <w:color w:val="000000"/>
+              </w:rPr>
+            </w:pPr>
+            <w:r>
+              <w:rPr>
+                <w:rFonts w:ascii="Calibri" w:hAnsi="Calibri" w:cs="Calibri"/>
                 <w:color w:val="000000"/>
               </w:rPr>
               <w:t>0.724</w:t>
@@ -2387,19 +2325,18 @@
           </w:tcPr>
           <w:p>
             <w:pPr>
-              <w:spacing w:after="0" w:line="240" w:lineRule="auto"/>
-              <w:jc w:val="right"/>
-              <w:rPr>
-                <w:rFonts w:ascii="Calibri" w:eastAsia="Times New Roman" w:hAnsi="Calibri" w:cs="Calibri"/>
-                <w:color w:val="000000"/>
-              </w:rPr>
-            </w:pPr>
-            <w:r>
-              <w:rPr>
-                <w:rFonts w:ascii="Calibri" w:eastAsia="Times New Roman" w:hAnsi="Calibri" w:cs="Calibri"/>
-                <w:color w:val="000000"/>
-              </w:rPr>
-              <w:t>5.374</w:t>
+              <w:jc w:val="right"/>
+              <w:rPr>
+                <w:rFonts w:ascii="Calibri" w:hAnsi="Calibri" w:cs="Calibri"/>
+                <w:color w:val="000000"/>
+              </w:rPr>
+            </w:pPr>
+            <w:r>
+              <w:rPr>
+                <w:rFonts w:ascii="Calibri" w:hAnsi="Calibri" w:cs="Calibri"/>
+                <w:color w:val="000000"/>
+              </w:rPr>
+              <w:t>5.373</w:t>
             </w:r>
           </w:p>
         </w:tc>

</xml_diff>